<commit_message>
main for esp32 complete
</commit_message>
<xml_diff>
--- a/Documentation/Weekly Reports/Report Week 13.docx
+++ b/Documentation/Weekly Reports/Report Week 13.docx
@@ -76,8 +76,17 @@
           <w:b/>
           <w:bCs/>
         </w:rPr>
-        <w:t>gress this week</w:t>
+        <w:t xml:space="preserve">gress this </w:t>
       </w:r>
+      <w:proofErr w:type="gramStart"/>
+      <w:r>
+        <w:rPr>
+          <w:b/>
+          <w:bCs/>
+        </w:rPr>
+        <w:t>week</w:t>
+      </w:r>
+      <w:proofErr w:type="gramEnd"/>
     </w:p>
     <w:tbl>
       <w:tblPr>
@@ -87,11 +96,11 @@
         <w:tblLook w:val="04A0" w:firstRow="1" w:lastRow="0" w:firstColumn="1" w:lastColumn="0" w:noHBand="0" w:noVBand="1"/>
       </w:tblPr>
       <w:tblGrid>
-        <w:gridCol w:w="1257"/>
-        <w:gridCol w:w="1294"/>
-        <w:gridCol w:w="4680"/>
-        <w:gridCol w:w="1696"/>
-        <w:gridCol w:w="1228"/>
+        <w:gridCol w:w="1709"/>
+        <w:gridCol w:w="1253"/>
+        <w:gridCol w:w="4288"/>
+        <w:gridCol w:w="1681"/>
+        <w:gridCol w:w="1224"/>
       </w:tblGrid>
       <w:tr>
         <w:tc>
@@ -295,19 +304,7 @@
               <w:t>reliable yaw, roll and pitch values.</w:t>
             </w:r>
             <w:r>
-              <w:t xml:space="preserve"> </w:t>
-            </w:r>
-            <w:r>
-              <w:t xml:space="preserve"> Utilised Madgwick algorithm to perform sensor fusion</w:t>
-            </w:r>
-            <w:r>
-              <w:t xml:space="preserve"> instead as it required less computation and provided adequate results</w:t>
-            </w:r>
-            <w:r>
-              <w:t>.</w:t>
-            </w:r>
-            <w:r>
-              <w:t xml:space="preserve"> </w:t>
+              <w:t xml:space="preserve">  Utilised Madgwick algorithm to perform sensor fusion instead as it required less computation and provided adequate results. </w:t>
             </w:r>
             <w:r>
               <w:br/>
@@ -512,35 +509,54 @@
           </w:tcPr>
           <w:p>
             <w:r>
+              <w:t xml:space="preserve">ESP32-S3 Main code </w:t>
+            </w:r>
+          </w:p>
+        </w:tc>
+        <w:tc>
+          <w:tcPr>
+            <w:tcW w:w="1309" w:type="dxa"/>
+          </w:tcPr>
+          <w:p>
+            <w:r>
+              <w:t xml:space="preserve">Ethan </w:t>
+            </w:r>
+          </w:p>
+        </w:tc>
+        <w:tc>
+          <w:tcPr>
+            <w:tcW w:w="4818" w:type="dxa"/>
+          </w:tcPr>
+          <w:p>
+            <w:r>
+              <w:t xml:space="preserve">Wrote Arduino script for socket and serial communication on ESP32-S3. </w:t>
+            </w:r>
+            <w:proofErr w:type="gramStart"/>
+            <w:r>
+              <w:t>However</w:t>
+            </w:r>
+            <w:proofErr w:type="gramEnd"/>
+            <w:r>
+              <w:t xml:space="preserve"> </w:t>
+            </w:r>
+            <w:r>
               <w:lastRenderedPageBreak/>
-              <w:t xml:space="preserve">ESP32-S3 Main code </w:t>
-            </w:r>
-          </w:p>
-        </w:tc>
-        <w:tc>
-          <w:tcPr>
-            <w:tcW w:w="1309" w:type="dxa"/>
-          </w:tcPr>
-          <w:p>
-            <w:r>
-              <w:t xml:space="preserve">Ethan </w:t>
-            </w:r>
-          </w:p>
-        </w:tc>
-        <w:tc>
-          <w:tcPr>
-            <w:tcW w:w="4818" w:type="dxa"/>
-          </w:tcPr>
-          <w:p>
-            <w:r>
-              <w:t xml:space="preserve">Wrote Arduino script for socket and serial communication on ESP32-S3. However realised that current Arduino libraries for internal CAN bus controller of ESP32 chips do not reliably support the ESP32-S3. </w:t>
+              <w:t xml:space="preserve">realised that current Arduino libraries for internal CAN bus controller of ESP32 chips do not reliably support the ESP32-S3. </w:t>
             </w:r>
             <w:r>
               <w:br/>
             </w:r>
             <w:r>
               <w:br/>
-              <w:t xml:space="preserve">Installed ESP-IDF development environment, frameworks and libraries. Replicated previous Arduino script with C libraries from ESP-IDF dev environment. Once working then was able to implement CAN bus with C library on ESP32. This successfully then communicated with RP2040 CAN bus code previously written.  </w:t>
+              <w:t xml:space="preserve">Installed ESP-IDF development environment, </w:t>
+            </w:r>
+            <w:proofErr w:type="gramStart"/>
+            <w:r>
+              <w:t>frameworks</w:t>
+            </w:r>
+            <w:proofErr w:type="gramEnd"/>
+            <w:r>
+              <w:t xml:space="preserve"> and libraries. Replicated previous Arduino script with C libraries from ESP-IDF dev environment. Once working then was able to implement CAN bus with C library on ESP32. This successfully then communicated with RP2040 CAN bus code previously written.  </w:t>
             </w:r>
           </w:p>
           <w:p/>
@@ -568,25 +584,41 @@
           <w:tcPr>
             <w:tcW w:w="1098" w:type="dxa"/>
           </w:tcPr>
-          <w:p/>
+          <w:p>
+            <w:r>
+              <w:t xml:space="preserve">Test communication between all boards via CAN Bus </w:t>
+            </w:r>
+          </w:p>
         </w:tc>
         <w:tc>
           <w:tcPr>
             <w:tcW w:w="1309" w:type="dxa"/>
           </w:tcPr>
-          <w:p/>
+          <w:p>
+            <w:r>
+              <w:t xml:space="preserve">Ethan &amp; Lachlan </w:t>
+            </w:r>
+          </w:p>
         </w:tc>
         <w:tc>
           <w:tcPr>
             <w:tcW w:w="4818" w:type="dxa"/>
           </w:tcPr>
-          <w:p/>
+          <w:p>
+            <w:r>
+              <w:t>Can communicate between all boards for both microcontrollers</w:t>
+            </w:r>
+          </w:p>
         </w:tc>
         <w:tc>
           <w:tcPr>
             <w:tcW w:w="1701" w:type="dxa"/>
           </w:tcPr>
-          <w:p/>
+          <w:p>
+            <w:r>
+              <w:t>Ethan &amp; Lachlan</w:t>
+            </w:r>
+          </w:p>
         </w:tc>
         <w:tc>
           <w:tcPr>
@@ -913,7 +945,15 @@
           </w:tcPr>
           <w:p>
             <w:r>
-              <w:t>Work on vision based movement with PI while waiting for embedded systems. Work on sensor calibration and Kalman filter code.</w:t>
+              <w:t xml:space="preserve">Work on </w:t>
+            </w:r>
+            <w:proofErr w:type="gramStart"/>
+            <w:r>
+              <w:t>vision based</w:t>
+            </w:r>
+            <w:proofErr w:type="gramEnd"/>
+            <w:r>
+              <w:t xml:space="preserve"> movement with PI while waiting for embedded systems. Work on sensor calibration and Kalman filter code.</w:t>
             </w:r>
           </w:p>
         </w:tc>
@@ -1011,6 +1051,7 @@
             <w:r>
               <w:t xml:space="preserve"> </w:t>
             </w:r>
+            <w:proofErr w:type="spellStart"/>
             <w:r>
               <w:t>Sw</w:t>
             </w:r>
@@ -1020,6 +1061,7 @@
             <w:r>
               <w:t>tvac</w:t>
             </w:r>
+            <w:proofErr w:type="spellEnd"/>
           </w:p>
         </w:tc>
       </w:tr>
@@ -1088,7 +1130,15 @@
         <w:t xml:space="preserve"> used to program the esp32</w:t>
       </w:r>
       <w:r>
-        <w:t>. Installing the VSCODE extension proved to be time consuming so I abandoned that and was able to code fine with just this.</w:t>
+        <w:t xml:space="preserve">. Installing the VSCODE extension proved to be time </w:t>
+      </w:r>
+      <w:proofErr w:type="gramStart"/>
+      <w:r>
+        <w:t>consuming</w:t>
+      </w:r>
+      <w:proofErr w:type="gramEnd"/>
+      <w:r>
+        <w:t xml:space="preserve"> so I abandoned that and was able to code fine with just this.</w:t>
       </w:r>
     </w:p>
     <w:p/>

</xml_diff>